<commit_message>
Fixed typo in doc (#26)
</commit_message>
<xml_diff>
--- a/quicksort.docx
+++ b/quicksort.docx
@@ -80,7 +80,23 @@
         <w:rPr>
           <w:rFonts w:ascii="Times New Roman" w:hAnsi="Times New Roman" w:cs="Times New Roman"/>
         </w:rPr>
-        <w:t>typical subarray A[p..r]:</w:t>
+        <w:t>typical subarray A[</w:t>
+      </w:r>
+      <w:proofErr w:type="spellStart"/>
+      <w:proofErr w:type="gramStart"/>
+      <w:r>
+        <w:rPr>
+          <w:rFonts w:ascii="Times New Roman" w:hAnsi="Times New Roman" w:cs="Times New Roman"/>
+        </w:rPr>
+        <w:t>p..r</w:t>
+      </w:r>
+      <w:proofErr w:type="spellEnd"/>
+      <w:proofErr w:type="gramEnd"/>
+      <w:r>
+        <w:rPr>
+          <w:rFonts w:ascii="Times New Roman" w:hAnsi="Times New Roman" w:cs="Times New Roman"/>
+        </w:rPr>
+        <w:t>]:</w:t>
       </w:r>
     </w:p>
     <w:p>
@@ -118,7 +134,23 @@
         <w:rPr>
           <w:rFonts w:ascii="Times New Roman" w:hAnsi="Times New Roman" w:cs="Times New Roman"/>
         </w:rPr>
-        <w:t>Partition (rearrange) the array a[p..r] into two (possibly empty) subarrays</w:t>
+        <w:t>Partition (rearrange) the array a[</w:t>
+      </w:r>
+      <w:proofErr w:type="spellStart"/>
+      <w:proofErr w:type="gramStart"/>
+      <w:r>
+        <w:rPr>
+          <w:rFonts w:ascii="Times New Roman" w:hAnsi="Times New Roman" w:cs="Times New Roman"/>
+        </w:rPr>
+        <w:t>p..r</w:t>
+      </w:r>
+      <w:proofErr w:type="spellEnd"/>
+      <w:proofErr w:type="gramEnd"/>
+      <w:r>
+        <w:rPr>
+          <w:rFonts w:ascii="Times New Roman" w:hAnsi="Times New Roman" w:cs="Times New Roman"/>
+        </w:rPr>
+        <w:t>] into two (possibly empty) subarrays</w:t>
       </w:r>
     </w:p>
     <w:p>
@@ -135,7 +167,35 @@
         <w:rPr>
           <w:rFonts w:ascii="Times New Roman" w:hAnsi="Times New Roman" w:cs="Times New Roman"/>
         </w:rPr>
-        <w:t>A[p..q-1] and A[q + 1..r] such that each element of A[p..q - 1] is</w:t>
+        <w:t>A[</w:t>
+      </w:r>
+      <w:proofErr w:type="gramStart"/>
+      <w:r>
+        <w:rPr>
+          <w:rFonts w:ascii="Times New Roman" w:hAnsi="Times New Roman" w:cs="Times New Roman"/>
+        </w:rPr>
+        <w:t>p..q</w:t>
+      </w:r>
+      <w:proofErr w:type="gramEnd"/>
+      <w:r>
+        <w:rPr>
+          <w:rFonts w:ascii="Times New Roman" w:hAnsi="Times New Roman" w:cs="Times New Roman"/>
+        </w:rPr>
+        <w:t>-1] and A[q + 1..r] such that each element of A[</w:t>
+      </w:r>
+      <w:proofErr w:type="spellStart"/>
+      <w:r>
+        <w:rPr>
+          <w:rFonts w:ascii="Times New Roman" w:hAnsi="Times New Roman" w:cs="Times New Roman"/>
+        </w:rPr>
+        <w:t>p..q</w:t>
+      </w:r>
+      <w:proofErr w:type="spellEnd"/>
+      <w:r>
+        <w:rPr>
+          <w:rFonts w:ascii="Times New Roman" w:hAnsi="Times New Roman" w:cs="Times New Roman"/>
+        </w:rPr>
+        <w:t xml:space="preserve"> - 1] is</w:t>
       </w:r>
     </w:p>
     <w:p>
@@ -169,7 +229,21 @@
         <w:rPr>
           <w:rFonts w:ascii="Times New Roman" w:hAnsi="Times New Roman" w:cs="Times New Roman"/>
         </w:rPr>
-        <w:t>of A[q+1 ..r]. Compute the index q as part of this partitioning procedure.</w:t>
+        <w:t>of A[q+1</w:t>
+      </w:r>
+      <w:proofErr w:type="gramStart"/>
+      <w:r>
+        <w:rPr>
+          <w:rFonts w:ascii="Times New Roman" w:hAnsi="Times New Roman" w:cs="Times New Roman"/>
+        </w:rPr>
+        <w:t xml:space="preserve"> ..</w:t>
+      </w:r>
+      <w:proofErr w:type="gramEnd"/>
+      <w:r>
+        <w:rPr>
+          <w:rFonts w:ascii="Times New Roman" w:hAnsi="Times New Roman" w:cs="Times New Roman"/>
+        </w:rPr>
+        <w:t>r]. Compute the index q as part of this partitioning procedure.</w:t>
       </w:r>
     </w:p>
     <w:p>
@@ -207,7 +281,29 @@
         <w:rPr>
           <w:rFonts w:ascii="Times New Roman" w:hAnsi="Times New Roman" w:cs="Times New Roman"/>
         </w:rPr>
-        <w:t>Sort the two subarrays A[p..q - 1] and A[q + 1..r] by recursive calls</w:t>
+        <w:t xml:space="preserve">Sort the two subarrays </w:t>
+      </w:r>
+      <w:proofErr w:type="gramStart"/>
+      <w:r>
+        <w:rPr>
+          <w:rFonts w:ascii="Times New Roman" w:hAnsi="Times New Roman" w:cs="Times New Roman"/>
+        </w:rPr>
+        <w:t>A[</w:t>
+      </w:r>
+      <w:proofErr w:type="spellStart"/>
+      <w:proofErr w:type="gramEnd"/>
+      <w:r>
+        <w:rPr>
+          <w:rFonts w:ascii="Times New Roman" w:hAnsi="Times New Roman" w:cs="Times New Roman"/>
+        </w:rPr>
+        <w:t>p..q</w:t>
+      </w:r>
+      <w:proofErr w:type="spellEnd"/>
+      <w:r>
+        <w:rPr>
+          <w:rFonts w:ascii="Times New Roman" w:hAnsi="Times New Roman" w:cs="Times New Roman"/>
+        </w:rPr>
+        <w:t xml:space="preserve"> - 1] and A[q + 1..r] by recursive calls</w:t>
       </w:r>
     </w:p>
     <w:p>
@@ -258,7 +354,23 @@
         <w:rPr>
           <w:rFonts w:ascii="Times New Roman" w:hAnsi="Times New Roman" w:cs="Times New Roman"/>
         </w:rPr>
-        <w:t>them: the entire array A[p..r] is now sorted.</w:t>
+        <w:t>them: the entire array A[</w:t>
+      </w:r>
+      <w:proofErr w:type="spellStart"/>
+      <w:proofErr w:type="gramStart"/>
+      <w:r>
+        <w:rPr>
+          <w:rFonts w:ascii="Times New Roman" w:hAnsi="Times New Roman" w:cs="Times New Roman"/>
+        </w:rPr>
+        <w:t>p..r</w:t>
+      </w:r>
+      <w:proofErr w:type="spellEnd"/>
+      <w:proofErr w:type="gramEnd"/>
+      <w:r>
+        <w:rPr>
+          <w:rFonts w:ascii="Times New Roman" w:hAnsi="Times New Roman" w:cs="Times New Roman"/>
+        </w:rPr>
+        <w:t>] is now sorted.</w:t>
       </w:r>
     </w:p>
     <w:p>
@@ -288,11 +400,19 @@
           <w:rFonts w:ascii="Times New Roman" w:hAnsi="Times New Roman" w:cs="Times New Roman"/>
         </w:rPr>
       </w:pPr>
-      <w:r>
-        <w:rPr>
-          <w:rFonts w:ascii="Times New Roman" w:hAnsi="Times New Roman" w:cs="Times New Roman"/>
-        </w:rPr>
-        <w:t>QUICKSORT(A, p, r)</w:t>
+      <w:proofErr w:type="gramStart"/>
+      <w:r>
+        <w:rPr>
+          <w:rFonts w:ascii="Times New Roman" w:hAnsi="Times New Roman" w:cs="Times New Roman"/>
+        </w:rPr>
+        <w:t>QUICKSORT(</w:t>
+      </w:r>
+      <w:proofErr w:type="gramEnd"/>
+      <w:r>
+        <w:rPr>
+          <w:rFonts w:ascii="Times New Roman" w:hAnsi="Times New Roman" w:cs="Times New Roman"/>
+        </w:rPr>
+        <w:t>A, p, r)</w:t>
       </w:r>
       <w:r>
         <w:rPr>
@@ -432,7 +552,23 @@
         <w:rPr>
           <w:rFonts w:ascii="MT2MIT" w:hAnsi="MT2MIT" w:cs="MT2MIT"/>
         </w:rPr>
-        <w:t xml:space="preserve">A[p..r] </w:t>
+        <w:t>A[</w:t>
+      </w:r>
+      <w:proofErr w:type="spellStart"/>
+      <w:proofErr w:type="gramStart"/>
+      <w:r>
+        <w:rPr>
+          <w:rFonts w:ascii="MT2MIT" w:hAnsi="MT2MIT" w:cs="MT2MIT"/>
+        </w:rPr>
+        <w:t>p..r</w:t>
+      </w:r>
+      <w:proofErr w:type="spellEnd"/>
+      <w:proofErr w:type="gramEnd"/>
+      <w:r>
+        <w:rPr>
+          <w:rFonts w:ascii="MT2MIT" w:hAnsi="MT2MIT" w:cs="MT2MIT"/>
+        </w:rPr>
+        <w:t xml:space="preserve">] </w:t>
       </w:r>
       <w:r>
         <w:rPr>
@@ -453,8 +589,10 @@
           <w:rFonts w:ascii="Times New Roman" w:hAnsi="Times New Roman" w:cs="Times New Roman"/>
           <w:b/>
         </w:rPr>
-        <w:t>Partition Pseudo Code</w:t>
-      </w:r>
+        <w:t>Partition</w:t>
+      </w:r>
+      <w:bookmarkStart w:id="0" w:name="_GoBack"/>
+      <w:bookmarkEnd w:id="0"/>
     </w:p>
     <w:p>
       <w:pPr>
@@ -494,7 +632,20 @@
           <w:rFonts w:ascii="Times New Roman" w:hAnsi="Times New Roman" w:cs="Times New Roman"/>
         </w:rPr>
         <w:tab/>
-        <w:t>i = p – 1</w:t>
+      </w:r>
+      <w:proofErr w:type="spellStart"/>
+      <w:r>
+        <w:rPr>
+          <w:rFonts w:ascii="Times New Roman" w:hAnsi="Times New Roman" w:cs="Times New Roman"/>
+        </w:rPr>
+        <w:t>i</w:t>
+      </w:r>
+      <w:proofErr w:type="spellEnd"/>
+      <w:r>
+        <w:rPr>
+          <w:rFonts w:ascii="Times New Roman" w:hAnsi="Times New Roman" w:cs="Times New Roman"/>
+        </w:rPr>
+        <w:t xml:space="preserve"> = p – 1</w:t>
       </w:r>
       <w:r>
         <w:rPr>
@@ -554,7 +705,21 @@
           <w:rFonts w:ascii="Times New Roman" w:hAnsi="Times New Roman" w:cs="Times New Roman"/>
         </w:rPr>
         <w:tab/>
-        <w:t>I = i + 1</w:t>
+        <w:t xml:space="preserve">I = </w:t>
+      </w:r>
+      <w:proofErr w:type="spellStart"/>
+      <w:r>
+        <w:rPr>
+          <w:rFonts w:ascii="Times New Roman" w:hAnsi="Times New Roman" w:cs="Times New Roman"/>
+        </w:rPr>
+        <w:t>i</w:t>
+      </w:r>
+      <w:proofErr w:type="spellEnd"/>
+      <w:r>
+        <w:rPr>
+          <w:rFonts w:ascii="Times New Roman" w:hAnsi="Times New Roman" w:cs="Times New Roman"/>
+        </w:rPr>
+        <w:t xml:space="preserve"> + 1</w:t>
       </w:r>
       <w:r>
         <w:rPr>
@@ -580,7 +745,21 @@
           <w:rFonts w:ascii="Times New Roman" w:hAnsi="Times New Roman" w:cs="Times New Roman"/>
         </w:rPr>
         <w:tab/>
-        <w:t>exchange A[i] with A[j]</w:t>
+        <w:t>exchange A[</w:t>
+      </w:r>
+      <w:proofErr w:type="spellStart"/>
+      <w:r>
+        <w:rPr>
+          <w:rFonts w:ascii="Times New Roman" w:hAnsi="Times New Roman" w:cs="Times New Roman"/>
+        </w:rPr>
+        <w:t>i</w:t>
+      </w:r>
+      <w:proofErr w:type="spellEnd"/>
+      <w:r>
+        <w:rPr>
+          <w:rFonts w:ascii="Times New Roman" w:hAnsi="Times New Roman" w:cs="Times New Roman"/>
+        </w:rPr>
+        <w:t>] with A[j]</w:t>
       </w:r>
       <w:r>
         <w:rPr>
@@ -608,7 +787,21 @@
           <w:rFonts w:ascii="Times New Roman" w:hAnsi="Times New Roman" w:cs="Times New Roman"/>
         </w:rPr>
         <w:tab/>
-        <w:t>return i + 1</w:t>
+        <w:t xml:space="preserve">return </w:t>
+      </w:r>
+      <w:proofErr w:type="spellStart"/>
+      <w:r>
+        <w:rPr>
+          <w:rFonts w:ascii="Times New Roman" w:hAnsi="Times New Roman" w:cs="Times New Roman"/>
+        </w:rPr>
+        <w:t>i</w:t>
+      </w:r>
+      <w:proofErr w:type="spellEnd"/>
+      <w:r>
+        <w:rPr>
+          <w:rFonts w:ascii="Times New Roman" w:hAnsi="Times New Roman" w:cs="Times New Roman"/>
+        </w:rPr>
+        <w:t xml:space="preserve"> + 1</w:t>
       </w:r>
     </w:p>
     <w:p>
@@ -628,8 +821,26 @@
     </w:p>
     <w:p/>
     <w:p>
-      <w:r>
-        <w:t>def quicksort(myList, start, end):</w:t>
+      <w:proofErr w:type="spellStart"/>
+      <w:r>
+        <w:t>def</w:t>
+      </w:r>
+      <w:proofErr w:type="spellEnd"/>
+      <w:r>
+        <w:t> </w:t>
+      </w:r>
+      <w:proofErr w:type="gramStart"/>
+      <w:r>
+        <w:t>quicksort(</w:t>
+      </w:r>
+      <w:proofErr w:type="spellStart"/>
+      <w:proofErr w:type="gramEnd"/>
+      <w:r>
+        <w:t>myList</w:t>
+      </w:r>
+      <w:proofErr w:type="spellEnd"/>
+      <w:r>
+        <w:t>, start, end):</w:t>
       </w:r>
     </w:p>
     <w:p>
@@ -644,7 +855,20 @@
     </w:p>
     <w:p>
       <w:r>
-        <w:t>        pivot = partition(myList, start, end)</w:t>
+        <w:t>        pivot = </w:t>
+      </w:r>
+      <w:proofErr w:type="gramStart"/>
+      <w:r>
+        <w:t>partition(</w:t>
+      </w:r>
+      <w:proofErr w:type="spellStart"/>
+      <w:proofErr w:type="gramEnd"/>
+      <w:r>
+        <w:t>myList</w:t>
+      </w:r>
+      <w:proofErr w:type="spellEnd"/>
+      <w:r>
+        <w:t>, start, end)</w:t>
       </w:r>
     </w:p>
     <w:p>
@@ -654,28 +878,85 @@
     </w:p>
     <w:p>
       <w:r>
-        <w:t>        quicksort(myList, start, pivot-1)</w:t>
-      </w:r>
-    </w:p>
-    <w:p>
-      <w:r>
-        <w:t>        quicksort(myList, pivot+1, end)</w:t>
-      </w:r>
-    </w:p>
-    <w:p>
-      <w:r>
-        <w:t>    return myList</w:t>
-      </w:r>
+        <w:t>        </w:t>
+      </w:r>
+      <w:proofErr w:type="gramStart"/>
+      <w:r>
+        <w:t>quicksort(</w:t>
+      </w:r>
+      <w:proofErr w:type="spellStart"/>
+      <w:proofErr w:type="gramEnd"/>
+      <w:r>
+        <w:t>myList</w:t>
+      </w:r>
+      <w:proofErr w:type="spellEnd"/>
+      <w:r>
+        <w:t>, start, pivot-1)</w:t>
+      </w:r>
+    </w:p>
+    <w:p>
+      <w:r>
+        <w:t>        </w:t>
+      </w:r>
+      <w:proofErr w:type="gramStart"/>
+      <w:r>
+        <w:t>quicksort(</w:t>
+      </w:r>
+      <w:proofErr w:type="spellStart"/>
+      <w:proofErr w:type="gramEnd"/>
+      <w:r>
+        <w:t>myList</w:t>
+      </w:r>
+      <w:proofErr w:type="spellEnd"/>
+      <w:r>
+        <w:t>, pivot+1, end)</w:t>
+      </w:r>
+    </w:p>
+    <w:p>
+      <w:r>
+        <w:t>    return </w:t>
+      </w:r>
+      <w:proofErr w:type="spellStart"/>
+      <w:r>
+        <w:t>myList</w:t>
+      </w:r>
+      <w:proofErr w:type="spellEnd"/>
     </w:p>
     <w:p/>
     <w:p>
-      <w:r>
-        <w:t>def partition(myList, start, end):</w:t>
-      </w:r>
-    </w:p>
-    <w:p>
-      <w:r>
-        <w:t>    pivot = myList[start]</w:t>
+      <w:proofErr w:type="spellStart"/>
+      <w:r>
+        <w:t>def</w:t>
+      </w:r>
+      <w:proofErr w:type="spellEnd"/>
+      <w:r>
+        <w:t> </w:t>
+      </w:r>
+      <w:proofErr w:type="gramStart"/>
+      <w:r>
+        <w:t>partition(</w:t>
+      </w:r>
+      <w:proofErr w:type="spellStart"/>
+      <w:proofErr w:type="gramEnd"/>
+      <w:r>
+        <w:t>myList</w:t>
+      </w:r>
+      <w:proofErr w:type="spellEnd"/>
+      <w:r>
+        <w:t>, start, end):</w:t>
+      </w:r>
+    </w:p>
+    <w:p>
+      <w:r>
+        <w:t>    pivot = </w:t>
+      </w:r>
+      <w:proofErr w:type="spellStart"/>
+      <w:r>
+        <w:t>myList</w:t>
+      </w:r>
+      <w:proofErr w:type="spellEnd"/>
+      <w:r>
+        <w:t>[start]</w:t>
       </w:r>
     </w:p>
     <w:p>
@@ -700,7 +981,15 @@
     </w:p>
     <w:p>
       <w:r>
-        <w:t>        while left &lt;= right and myList[left] &lt;= pivot:</w:t>
+        <w:t>        while left &lt;= right and </w:t>
+      </w:r>
+      <w:proofErr w:type="spellStart"/>
+      <w:r>
+        <w:t>myList</w:t>
+      </w:r>
+      <w:proofErr w:type="spellEnd"/>
+      <w:r>
+        <w:t>[left] &lt;= pivot:</w:t>
       </w:r>
     </w:p>
     <w:p>
@@ -710,7 +999,15 @@
     </w:p>
     <w:p>
       <w:r>
-        <w:t>        while myList[right] &gt;= pivot and right &gt;=left:</w:t>
+        <w:t>        while </w:t>
+      </w:r>
+      <w:proofErr w:type="spellStart"/>
+      <w:r>
+        <w:t>myList</w:t>
+      </w:r>
+      <w:proofErr w:type="spellEnd"/>
+      <w:r>
+        <w:t>[right] &gt;= pivot and right &gt;=left:</w:t>
       </w:r>
     </w:p>
     <w:p>
@@ -740,46 +1037,116 @@
     </w:p>
     <w:p>
       <w:r>
-        <w:t>            temp=myList[left]</w:t>
-      </w:r>
-    </w:p>
-    <w:p>
-      <w:r>
-        <w:t>            myList[left]=myList[right]</w:t>
-      </w:r>
-    </w:p>
-    <w:p>
-      <w:r>
-        <w:t>            myList[right]=temp</w:t>
-      </w:r>
-    </w:p>
-    <w:p>
-      <w:r>
-        <w:t>    # swap start with myList[right]</w:t>
+        <w:t>            temp=</w:t>
+      </w:r>
+      <w:proofErr w:type="spellStart"/>
+      <w:r>
+        <w:t>myList</w:t>
+      </w:r>
+      <w:proofErr w:type="spellEnd"/>
+      <w:r>
+        <w:t>[left]</w:t>
+      </w:r>
+    </w:p>
+    <w:p>
+      <w:r>
+        <w:t>            </w:t>
+      </w:r>
+      <w:proofErr w:type="spellStart"/>
+      <w:r>
+        <w:t>myList</w:t>
+      </w:r>
+      <w:proofErr w:type="spellEnd"/>
+      <w:r>
+        <w:t>[left]=</w:t>
+      </w:r>
+      <w:proofErr w:type="spellStart"/>
+      <w:r>
+        <w:t>myList</w:t>
+      </w:r>
+      <w:proofErr w:type="spellEnd"/>
+      <w:r>
+        <w:t>[right]</w:t>
+      </w:r>
+    </w:p>
+    <w:p>
+      <w:r>
+        <w:t>            </w:t>
+      </w:r>
+      <w:proofErr w:type="spellStart"/>
+      <w:r>
+        <w:t>myList</w:t>
+      </w:r>
+      <w:proofErr w:type="spellEnd"/>
+      <w:r>
+        <w:t>[right]=temp</w:t>
+      </w:r>
+    </w:p>
+    <w:p>
+      <w:r>
+        <w:t>    # swap start with </w:t>
+      </w:r>
+      <w:proofErr w:type="spellStart"/>
+      <w:r>
+        <w:t>myList</w:t>
+      </w:r>
+      <w:proofErr w:type="spellEnd"/>
+      <w:r>
+        <w:t>[right]</w:t>
       </w:r>
     </w:p>
     <w:p>
       <w:r>
         <w:lastRenderedPageBreak/>
-        <w:t>    temp=myList[start]</w:t>
-      </w:r>
-    </w:p>
-    <w:p>
-      <w:r>
-        <w:t>    myList[start]=myList[right]</w:t>
-      </w:r>
-    </w:p>
-    <w:p>
-      <w:r>
-        <w:t>    myList[right]=temp</w:t>
+        <w:t>    temp=</w:t>
+      </w:r>
+      <w:proofErr w:type="spellStart"/>
+      <w:r>
+        <w:t>myList</w:t>
+      </w:r>
+      <w:proofErr w:type="spellEnd"/>
+      <w:r>
+        <w:t>[start]</w:t>
+      </w:r>
+    </w:p>
+    <w:p>
+      <w:r>
+        <w:t>    </w:t>
+      </w:r>
+      <w:proofErr w:type="spellStart"/>
+      <w:r>
+        <w:t>myList</w:t>
+      </w:r>
+      <w:proofErr w:type="spellEnd"/>
+      <w:r>
+        <w:t>[start]=</w:t>
+      </w:r>
+      <w:proofErr w:type="spellStart"/>
+      <w:r>
+        <w:t>myList</w:t>
+      </w:r>
+      <w:proofErr w:type="spellEnd"/>
+      <w:r>
+        <w:t>[right]</w:t>
+      </w:r>
+    </w:p>
+    <w:p>
+      <w:r>
+        <w:t>    </w:t>
+      </w:r>
+      <w:proofErr w:type="spellStart"/>
+      <w:r>
+        <w:t>myList</w:t>
+      </w:r>
+      <w:proofErr w:type="spellEnd"/>
+      <w:r>
+        <w:t>[right]=temp</w:t>
       </w:r>
     </w:p>
     <w:p>
       <w:r>
         <w:t>    return right</w:t>
       </w:r>
-      <w:bookmarkStart w:id="0" w:name="_GoBack"/>
-      <w:bookmarkEnd w:id="0"/>
     </w:p>
     <w:p/>
     <w:p>

</xml_diff>